<commit_message>
agregado archivos de reuniones
</commit_message>
<xml_diff>
--- a/Cap. 3 - Implementacion OpenSSI.docx
+++ b/Cap. 3 - Implementacion OpenSSI.docx
@@ -6,117 +6,102 @@
       <w:pPr>
         <w:pStyle w:val="headingTesis"/>
       </w:pPr>
-      <w:bookmarkStart w:id="0" w:name="_Toc163372821"/>
-      <w:r>
-        <w:t>Capitulo 3</w:t>
+      <w:bookmarkStart w:id="0" w:name="_Toc163372822"/>
+      <w:r>
+        <w:t>Implementación</w:t>
+      </w:r>
+      <w:r>
+        <w:t xml:space="preserve"> del clúster OpenSSI</w:t>
       </w:r>
       <w:bookmarkEnd w:id="0"/>
     </w:p>
     <w:p>
       <w:pPr>
-        <w:pStyle w:val="headingTesis"/>
-      </w:pPr>
-      <w:bookmarkStart w:id="1" w:name="_Toc163372822"/>
-      <w:r>
-        <w:t>Implementación</w:t>
-      </w:r>
-      <w:r>
-        <w:t xml:space="preserve"> del clúster OpenSSI</w:t>
+        <w:pStyle w:val="parrafoTesis"/>
+      </w:pPr>
+      <w:r>
+        <w:t>C</w:t>
+      </w:r>
+      <w:r>
+        <w:t>omo se habló en la sección [</w:t>
+      </w:r>
+      <w:r>
+        <w:rPr>
+          <w:b/>
+        </w:rPr>
+        <w:t>Optando por OpenSSI como un clúster de alto desempeño y balanceo de carga</w:t>
+      </w:r>
+      <w:r>
+        <w:t>]</w:t>
+      </w:r>
+      <w:r>
+        <w:t>, la distribución de procesos en los nodos del clúster es la principal característica de funcionalidad de OpenSSI. De una forma ideal, los procesos buscaran ejecutarse en un ambiente igual o muy similar del nodo donde provienen, tal vez con mejores recursos de memoria y procesador. Hablando en términos del programa, éste estaría ejecutándose en nodos externos, por lo que es indispensable que el procesador externo tenga el conjunto de instrucciones necesarias para poder procesar el código compilado en el nodo anfitrión, de otra forma el programa no podría ejecutarse.</w:t>
+      </w:r>
+    </w:p>
+    <w:p>
+      <w:pPr>
+        <w:pStyle w:val="parrafoTesis"/>
+      </w:pPr>
+      <w:r>
+        <w:t>Con base en estas observaciones, se concluye que la construcción de un clúster OpenSSI como en otros tipos de clústeres es muy recomendable que se haga con hardware homogéneo, aunque muchas de las veces debido a los recursos con los que se pueden disponer en nuestro centros de investigación no es posible cumplir con este requerimiento, no indispensable pero si recomendado, pues además de proveer un ambiente de ejecución adecuado para los procesos, facilita la administración del software instalado en los nodos del clúster.</w:t>
+      </w:r>
+    </w:p>
+    <w:p>
+      <w:pPr>
+        <w:pStyle w:val="headingTesis2"/>
+      </w:pPr>
+      <w:bookmarkStart w:id="1" w:name="_Toc163372823"/>
+      <w:r>
+        <w:t>3.1. Requerimientos</w:t>
       </w:r>
       <w:bookmarkEnd w:id="1"/>
-    </w:p>
-    <w:p>
-      <w:pPr>
-        <w:pStyle w:val="parrafoTesis"/>
-      </w:pPr>
-      <w:r>
-        <w:t>C</w:t>
-      </w:r>
-      <w:r>
-        <w:t>omo se habló en la sección [</w:t>
+      <w:r>
+        <w:t xml:space="preserve"> para la implementación de OpenSSI</w:t>
+      </w:r>
+    </w:p>
+    <w:p>
+      <w:pPr>
+        <w:pStyle w:val="headingTesis3"/>
+      </w:pPr>
+      <w:r>
+        <w:t>3.1.1 Requerimientos de Hardware</w:t>
+      </w:r>
+    </w:p>
+    <w:p>
+      <w:pPr>
+        <w:pStyle w:val="parrafoTesis"/>
+      </w:pPr>
+      <w:r>
+        <w:t>La elección del hardware a utilizar en un clúster puede definirse primeramente en base a conocer la magnitud del problema o problemas que se quieren resolver, el hardware que puede adquirirse en el mercado, los recursos económicos y humanos con los que se cuentan, tanto para administrar el clúster cómo para programar y ejecutar las aplicaciones. Cuando se planea la adquisición, se propone la compra del “mejor” equipo de computo.</w:t>
+      </w:r>
+    </w:p>
+    <w:p>
+      <w:pPr>
+        <w:pStyle w:val="parrafoTesis"/>
+      </w:pPr>
+      <w:r>
+        <w:t>La descripción de estos nodos es una propuesta ideal para ensamblar el clúster, en ésta también se describe el tipo de red o canal de comunicación que se recomienda, aunque por supuesto es hardware que cumple con los requerimientos básicos. Cabe aclarar que se propone la construcción de un clúster especifico, pues su propósito, problema o proyecto en particular, que se ha propuesto es para la ejecución de banco de datos.</w:t>
+      </w:r>
+    </w:p>
+    <w:p>
+      <w:pPr>
+        <w:pStyle w:val="parrafoTesis"/>
+      </w:pPr>
+      <w:r>
+        <w:t xml:space="preserve">En el capítulo </w:t>
       </w:r>
       <w:r>
         <w:rPr>
           <w:b/>
         </w:rPr>
-        <w:t>Optando por OpenSSI como un clúster d</w:t>
-      </w:r>
-      <w:bookmarkStart w:id="2" w:name="_GoBack"/>
-      <w:bookmarkEnd w:id="2"/>
-      <w:r>
-        <w:rPr>
-          <w:b/>
-        </w:rPr>
-        <w:t>e alto desempeño y balanceo de carga</w:t>
-      </w:r>
-      <w:r>
-        <w:t>]</w:t>
-      </w:r>
-      <w:r>
-        <w:t>, la distribución de procesos en los nodos del clúster es la principal característica de funcionalidad de OpenSSI. De una forma ideal, los procesos buscaran ejecutarse en un ambiente igual o muy similar del nodo donde provienen, tal vez con mejores recursos de memoria y procesador. Hablando en términos del programa, éste estaría ejecutándose en nodos externos, por lo que es indispensable que el procesador externo tenga el conjunto de instrucciones necesarias para poder procesar el código compilado en el nodo anfitrión, de otra forma el programa no podría ejecutarse.</w:t>
-      </w:r>
-    </w:p>
-    <w:p>
-      <w:pPr>
-        <w:pStyle w:val="parrafoTesis"/>
-      </w:pPr>
-      <w:r>
-        <w:t>Con base en estas observaciones, se concluye que la construcción de un clúster OpenSSI como en otros tipos de clústeres es muy recomendable que se haga con hardware homogéneo, aunque muchas de las veces debido a los recursos con los que se pueden disponer en nuestro centros de investigación no es posible cumplir con este requerimiento, no indispensable pero si recomendado, pues además de proveer un ambiente de ejecución adecuado para los procesos, facilita la administración del software instalado en los nodos del clúster.</w:t>
-      </w:r>
-    </w:p>
-    <w:p>
-      <w:pPr>
-        <w:pStyle w:val="headingTesis2"/>
-      </w:pPr>
-      <w:bookmarkStart w:id="3" w:name="_Toc163372823"/>
-      <w:r>
-        <w:t>3.1. Requerimientos</w:t>
-      </w:r>
-      <w:bookmarkEnd w:id="3"/>
-      <w:r>
-        <w:t xml:space="preserve"> para la implementación de OpenSSI</w:t>
-      </w:r>
-    </w:p>
-    <w:p>
-      <w:pPr>
-        <w:pStyle w:val="headingTesis3"/>
-      </w:pPr>
-      <w:r>
-        <w:t>3.1.1 Requerimientos de Hardware</w:t>
-      </w:r>
-    </w:p>
-    <w:p>
-      <w:pPr>
-        <w:pStyle w:val="parrafoTesis"/>
-      </w:pPr>
-      <w:r>
-        <w:t>La elección del hardware a utilizar en un clúster puede definirse primeramente en base a conocer la magnitud del problema o problemas que se quieren resolver, el hardware que puede adquirirse en el mercado, los recursos económicos y humanos con los que se cuentan, tanto para administrar el clúster cómo para programar y ejecutar las aplicaciones. Cuando se planea la adquisición, se propone la compra del “mejor” equipo de computo.</w:t>
-      </w:r>
-    </w:p>
-    <w:p>
-      <w:pPr>
-        <w:pStyle w:val="parrafoTesis"/>
-      </w:pPr>
-      <w:r>
-        <w:t>La descripción de estos nodos es una propuesta ideal para ensamblar el clúster, en ésta también se describe el tipo de red o canal de comunicación que se recomienda, aunque por supuesto es hardware que cumple con los requerimientos básicos. Cabe aclarar que se propone la construcción de un clúster especifico, pues su propósito, problema o proyecto en particular, que se ha propuesto es para la ejecución de banco de datos.</w:t>
-      </w:r>
-    </w:p>
-    <w:p>
-      <w:pPr>
-        <w:pStyle w:val="parrafoTesis"/>
-      </w:pPr>
+        <w:t>N</w:t>
+      </w:r>
+      <w:r>
+        <w:t xml:space="preserve">, en las pruebas de rendimiento se mostrará la utilidad de OpenSSI en relación a motores de banco de datos, por tanto se propondrá el diseño de un clúster que pueda en el mayor de los casos responder a las </w:t>
+      </w:r>
       <w:r>
         <w:lastRenderedPageBreak/>
-        <w:t xml:space="preserve">En el capítulo </w:t>
-      </w:r>
-      <w:r>
-        <w:rPr>
-          <w:b/>
-        </w:rPr>
-        <w:t>N</w:t>
-      </w:r>
-      <w:r>
-        <w:t>, en las pruebas de rendimiento se mostrará la utilidad de OpenSSI en relación a motores de banco de datos, por tanto se propondrá el diseño de un clúster que pueda en el mayor de los casos responder a las necesidades generales</w:t>
+        <w:t>necesidades generales</w:t>
       </w:r>
       <w:r>
         <w:t>.</w:t>
@@ -741,11 +726,11 @@
       <w:pPr>
         <w:pStyle w:val="headingTesis2"/>
       </w:pPr>
-      <w:bookmarkStart w:id="4" w:name="_Toc163372825"/>
+      <w:bookmarkStart w:id="2" w:name="_Toc163372825"/>
       <w:r>
         <w:t>3.3. Organización de los nodos</w:t>
       </w:r>
-      <w:bookmarkEnd w:id="4"/>
+      <w:bookmarkEnd w:id="2"/>
     </w:p>
     <w:p>
       <w:pPr>
@@ -846,11 +831,11 @@
       <w:pPr>
         <w:pStyle w:val="headingTesis2"/>
       </w:pPr>
-      <w:bookmarkStart w:id="5" w:name="_Toc163372826"/>
+      <w:bookmarkStart w:id="3" w:name="_Toc163372826"/>
       <w:r>
         <w:t xml:space="preserve">3.4. </w:t>
       </w:r>
-      <w:bookmarkEnd w:id="5"/>
+      <w:bookmarkEnd w:id="3"/>
       <w:r>
         <w:t>Instalación de</w:t>
       </w:r>
@@ -2386,29 +2371,10 @@
         <w:t xml:space="preserve"> es posible monitorizar los procesos en cada nodo y migrar manualmente un proceso a otro nodo. Para utilizar esta herramienta es necesario realizar los siguientes pasos.</w:t>
       </w:r>
       <w:r>
-        <w:t xml:space="preserve"> Para mas referencias se puede consultar el </w:t>
-      </w:r>
-      <w:r>
-        <w:rPr>
-          <w:b/>
-        </w:rPr>
-        <w:t xml:space="preserve">Anexo 4.  </w:t>
-      </w:r>
-      <w:r>
-        <w:rPr>
-          <w:b/>
-        </w:rPr>
-        <w:t>Monitorización</w:t>
-      </w:r>
-      <w:r>
-        <w:rPr>
-          <w:b/>
-        </w:rPr>
-        <w:t xml:space="preserve"> de OpenSSI</w:t>
-      </w:r>
-      <w:r>
-        <w:t>.</w:t>
-      </w:r>
+        <w:t xml:space="preserve"> </w:t>
+      </w:r>
+      <w:bookmarkStart w:id="4" w:name="_GoBack"/>
+      <w:bookmarkEnd w:id="4"/>
     </w:p>
     <w:p>
       <w:pPr>
@@ -5016,7 +4982,7 @@
 </file>
 
 <file path=customXml/itemProps1.xml><?xml version="1.0" encoding="utf-8"?>
-<ds:datastoreItem xmlns:ds="http://schemas.openxmlformats.org/officeDocument/2006/customXml" ds:itemID="{CB528BBF-A3EC-0940-8F43-35DEE8A1486D}">
+<ds:datastoreItem xmlns:ds="http://schemas.openxmlformats.org/officeDocument/2006/customXml" ds:itemID="{FA4F40A9-B942-0440-ACDE-6BB636E9E55A}">
   <ds:schemaRefs>
     <ds:schemaRef ds:uri="http://schemas.openxmlformats.org/officeDocument/2006/bibliography"/>
   </ds:schemaRefs>

</xml_diff>